<commit_message>
Update niche-generation prompt and remove offer/rating logic
</commit_message>
<xml_diff>
--- a/output/websites.docx
+++ b/output/websites.docx
@@ -8,6 +8,90 @@
       </w:pPr>
       <w:r>
         <w:t>Website Scraping Output</w:t>
+      </w:r>
+    </w:p>
+    <w:p>
+      <w:pPr>
+        <w:pStyle w:val="Heading2"/>
+      </w:pPr>
+      <w:r>
+        <w:t>SRM Fishflow Form 1</w:t>
+      </w:r>
+    </w:p>
+    <w:p>
+      <w:r>
+        <w:t>URL: https://srm.fishflow.app/widget/form/unvJSsn9MrPIOVqf5b14</w:t>
+      </w:r>
+    </w:p>
+    <w:p>
+      <w:r>
+        <w:t>Scraping method: playwright</w:t>
+      </w:r>
+    </w:p>
+    <w:p>
+      <w:r>
+        <w:br/>
+      </w:r>
+    </w:p>
+    <w:p>
+      <w:r>
+        <w:t>Free eBook! By Rene Maillet By checking this box, I consent to receive marketing and promotional messages, including special offers, discounts, new product updates among others. Message frequency may vary. Message &amp; Data rates may apply. Reply HELP for help or STOP to opt-out. Yes! I want the free EBOOK! Privacy Policy | Terms of Service</w:t>
+      </w:r>
+    </w:p>
+    <w:p>
+      <w:pPr>
+        <w:pStyle w:val="Heading2"/>
+      </w:pPr>
+      <w:r>
+        <w:t>SRM Fishflow Form 2</w:t>
+      </w:r>
+    </w:p>
+    <w:p>
+      <w:r>
+        <w:t>URL: https://srm.fishflow.app/widget/form/Uz07h4LYU0k5f0b4aTPG</w:t>
+      </w:r>
+    </w:p>
+    <w:p>
+      <w:r>
+        <w:t>Scraping method: playwright</w:t>
+      </w:r>
+    </w:p>
+    <w:p>
+      <w:r>
+        <w:br/>
+      </w:r>
+    </w:p>
+    <w:p>
+      <w:r>
+        <w:t>Receive Your Free Gift Today! I want to bless you with my free 10 Day devotional ebook that will help you kickstart your relationship with Christ. First Name * Last Name * Phone Email * By checking this box, I consent to receive marketing and promotional messages, including special offers, discounts, new product updates among others. Message frequency may vary. Message &amp; Data rates may apply. Reply HELP for help or STOP to opt-out. Yes! Send me the 10 Day devotional Ebook! Privacy Policy | Terms of Service</w:t>
+      </w:r>
+    </w:p>
+    <w:p>
+      <w:pPr>
+        <w:pStyle w:val="Heading2"/>
+      </w:pPr>
+      <w:r>
+        <w:t>SRM Fishflow Form 3</w:t>
+      </w:r>
+    </w:p>
+    <w:p>
+      <w:r>
+        <w:t>URL: https://srm.fishflow.app/widget/form/AsbicSxZteiove5fAonq</w:t>
+      </w:r>
+    </w:p>
+    <w:p>
+      <w:r>
+        <w:t>Scraping method: playwright</w:t>
+      </w:r>
+    </w:p>
+    <w:p>
+      <w:r>
+        <w:br/>
+      </w:r>
+    </w:p>
+    <w:p>
+      <w:r>
+        <w:t>I Want to Follow Jesus Christ First Name * Last Name * Phone Email * By checking this box, I consent to receive marketing and promotional messages, including special offers, discounts, new product updates among others. Message frequency may vary. Message &amp; Data rates may apply. Reply HELP for help or STOP to opt-out. Send me the SALVATION prayer! Privacy Policy | Terms of Service</w:t>
       </w:r>
     </w:p>
     <w:sectPr>

</xml_diff>

<commit_message>
Update API keys and scraper logic
</commit_message>
<xml_diff>
--- a/output/websites.docx
+++ b/output/websites.docx
@@ -15,12 +15,12 @@
         <w:pStyle w:val="Heading2"/>
       </w:pPr>
       <w:r>
-        <w:t>SRM Fishflow Form 1</w:t>
+        <w:t>Stay Ready To 3D Print</w:t>
       </w:r>
     </w:p>
     <w:p>
       <w:r>
-        <w:t>URL: https://srm.fishflow.app/widget/form/unvJSsn9MrPIOVqf5b14</w:t>
+        <w:t>URL: https://www.stayreadyto3dprint.com/</w:t>
       </w:r>
     </w:p>
     <w:p>
@@ -35,63 +35,69 @@
     </w:p>
     <w:p>
       <w:r>
-        <w:t>Free eBook! By Rene Maillet By checking this box, I consent to receive marketing and promotional messages, including special offers, discounts, new product updates among others. Message frequency may vary. Message &amp; Data rates may apply. Reply HELP for help or STOP to opt-out. Yes! I want the free EBOOK! Privacy Policy | Terms of Service</w:t>
-      </w:r>
-    </w:p>
-    <w:p>
-      <w:pPr>
-        <w:pStyle w:val="Heading2"/>
-      </w:pPr>
-      <w:r>
-        <w:t>SRM Fishflow Form 2</w:t>
-      </w:r>
-    </w:p>
-    <w:p>
-      <w:r>
-        <w:t>URL: https://srm.fishflow.app/widget/form/Uz07h4LYU0k5f0b4aTPG</w:t>
-      </w:r>
-    </w:p>
-    <w:p>
-      <w:r>
-        <w:t>Scraping method: playwright</w:t>
-      </w:r>
-    </w:p>
-    <w:p>
-      <w:r>
+        <w:t>Stayreadyto3dprint</w:t>
         <w:br/>
-      </w:r>
-    </w:p>
-    <w:p>
-      <w:r>
-        <w:t>Receive Your Free Gift Today! I want to bless you with my free 10 Day devotional ebook that will help you kickstart your relationship with Christ. First Name * Last Name * Phone Email * By checking this box, I consent to receive marketing and promotional messages, including special offers, discounts, new product updates among others. Message frequency may vary. Message &amp; Data rates may apply. Reply HELP for help or STOP to opt-out. Yes! Send me the 10 Day devotional Ebook! Privacy Policy | Terms of Service</w:t>
-      </w:r>
-    </w:p>
-    <w:p>
-      <w:pPr>
-        <w:pStyle w:val="Heading2"/>
-      </w:pPr>
-      <w:r>
-        <w:t>SRM Fishflow Form 3</w:t>
-      </w:r>
-    </w:p>
-    <w:p>
-      <w:r>
-        <w:t>URL: https://srm.fishflow.app/widget/form/AsbicSxZteiove5fAonq</w:t>
-      </w:r>
-    </w:p>
-    <w:p>
-      <w:r>
-        <w:t>Scraping method: playwright</w:t>
-      </w:r>
-    </w:p>
-    <w:p>
-      <w:r>
+        <w:t xml:space="preserve"> – Stay Ready To 3D Print Skip to content Get An Added 10% OFF 1 Item When You Purchase a LED Upgrade Kit and TPU Mod Kit! (Must purchase both in the same order and add qualifying items. Filaments not allowed) CLICK HERE To Join Our FREE GIVEAWAYS! Go To #giveaways On Our Discord Server! New giveaways announced often! Home Shop Products Shop Products All Products Filaments LED Upgrades Creality K Series Accessories Join Social Accounts Join Social Accounts Watch on Youtube ▶️ Support on Patreon 💖 Follow on TikTok 🎵 Follow on Instagram 📸 Join us on Discord 💬 Contact Us Log in Country/region United States |</w:t>
         <w:br/>
-      </w:r>
-    </w:p>
-    <w:p>
-      <w:r>
-        <w:t>I Want to Follow Jesus Christ First Name * Last Name * Phone Email * By checking this box, I consent to receive marketing and promotional messages, including special offers, discounts, new product updates among others. Message frequency may vary. Message &amp; Data rates may apply. Reply HELP for help or STOP to opt-out. Send me the SALVATION prayer! Privacy Policy | Terms of Service</w:t>
+        <w:t xml:space="preserve">      USD</w:t>
+        <w:br/>
+        <w:t xml:space="preserve">      $ Search Australia AUD</w:t>
+        <w:br/>
+        <w:t xml:space="preserve">                $ Austria EUR</w:t>
+        <w:br/>
+        <w:t xml:space="preserve">                € Belgium EUR</w:t>
+        <w:br/>
+        <w:t xml:space="preserve">                € Canada CAD</w:t>
+        <w:br/>
+        <w:t xml:space="preserve">                $ Czechia CZK</w:t>
+        <w:br/>
+        <w:t xml:space="preserve">                Kč Denmark DKK</w:t>
+        <w:br/>
+        <w:t xml:space="preserve">                kr. Finland EUR</w:t>
+        <w:br/>
+        <w:t xml:space="preserve">                € France EUR</w:t>
+        <w:br/>
+        <w:t xml:space="preserve">                € Germany EUR</w:t>
+        <w:br/>
+        <w:t xml:space="preserve">                € Hong Kong SAR HKD</w:t>
+        <w:br/>
+        <w:t xml:space="preserve">                $ Ireland EUR</w:t>
+        <w:br/>
+        <w:t xml:space="preserve">                € Israel ILS</w:t>
+        <w:br/>
+        <w:t xml:space="preserve">                ₪ Italy EUR</w:t>
+        <w:br/>
+        <w:t xml:space="preserve">                € Japan JPY</w:t>
+        <w:br/>
+        <w:t xml:space="preserve">                ¥ Malaysia MYR</w:t>
+        <w:br/>
+        <w:t xml:space="preserve">                RM Netherlands EUR</w:t>
+        <w:br/>
+        <w:t xml:space="preserve">                € New Zealand NZD</w:t>
+        <w:br/>
+        <w:t xml:space="preserve">                $ Norway USD</w:t>
+        <w:br/>
+        <w:t xml:space="preserve">                $ Poland PLN</w:t>
+        <w:br/>
+        <w:t xml:space="preserve">                zł Portugal EUR</w:t>
+        <w:br/>
+        <w:t xml:space="preserve">                € Singapore SGD</w:t>
+        <w:br/>
+        <w:t xml:space="preserve">                $ South Korea KRW</w:t>
+        <w:br/>
+        <w:t xml:space="preserve">                ₩ Spain EUR</w:t>
+        <w:br/>
+        <w:t xml:space="preserve">                € Sweden SEK</w:t>
+        <w:br/>
+        <w:t xml:space="preserve">                kr Switzerland CHF</w:t>
+        <w:br/>
+        <w:t xml:space="preserve">                CHF United Arab Emirates AED</w:t>
+        <w:br/>
+        <w:t xml:space="preserve">                د.إ United Kingdom GBP</w:t>
+        <w:br/>
+        <w:t xml:space="preserve">                £ United States USD</w:t>
+        <w:br/>
+        <w:t xml:space="preserve">                $ Home Shop Products All Products Filaments LED Upgrades Creality K Series Accessories Join Social Accounts Watch on Youtube ▶️ Support on Patreon 💖 Follow on TikTok 🎵 Follow on Instagram 📸 Join us on Discord 💬 Contact Us Search Log in Cart Item added to your cart View cart Check out Continue shopping Handmade In The USA Dramatically Improves Timelapse Imaging BROWSE PRODUCTS Every Kit Tested Before Shipping See Your Prints Clearly Even With Door Closed BROWSE PRODUCTS High Heat Durability Designed For K-Series Printers No Interference With Built-in Camera BROWSE PRODUCTS 1 / of 2 Discover the Magic of 3D Printing Come check out the fastest-growing 3D printing channel on YouTube! From beginner tips to advanced prints, we showcase stunning creations, helpful tutorials, and everything in between. Whether you're a hobbyist or a pro, there’s something here for everyone who’s ready to level up their printing game. ▶️ Watch Now on YouTube 💬 Join Us on Discord BEST SELLING PRODUCTS Over 2,500 K-Series Kits Sold! On SALE Now! Dont buy the cheap knock-offs! Our kits have stood the test of time. With over 2,500 sold , we have the best quality lights that will not peel away, they wont flicker, easy to install, no tools required , and they are COB LED's which are alot higher quality lights than your standard diode LED. COB lighting puts off alot smoother light, and last longer! All handmade &amp; tested at the Stay Ready To 3D Print Studio. Creality K-Series LED Light Upgrade Kit Sale Creality K-Series LED Light Upgrade Kit Regular price $19.99 USD Regular price $24.99 USD Sale price $19.99 USD Unit price / per Sale ▶️ Watch on YouTube 💖 Support on Patreon 🎵 Follow on TikTok 📸 Follow on Instagram 💬 Join us on Discord Enter Your Email For A Chance To Win A 3D Printer! Email Payment methods Amazon American Express Apple Pay Bancontact Diners Club Discover Google Pay iDEAL Mastercard Shop Pay Visa © 2026, Stay Ready To 3D Print Powered by Shopify Privacy policy Refund policy Terms of service Shipping policy Contact information Choosing a selection results in a full page refresh. Opens in a new window.</w:t>
       </w:r>
     </w:p>
     <w:sectPr>

</xml_diff>